<commit_message>
Final Report for MP2
</commit_message>
<xml_diff>
--- a/MP2/MP2_Report.docx
+++ b/MP2/MP2_Report.docx
@@ -232,6 +232,12 @@
           <w:rFonts w:cstheme="minorHAnsi"/>
         </w:rPr>
       </w:pPr>
+      <w:r>
+        <w:rPr>
+          <w:rFonts w:cstheme="minorHAnsi"/>
+        </w:rPr>
+        <w:t xml:space="preserve"> </w:t>
+      </w:r>
       <w:bookmarkStart w:id="0" w:name="_GoBack"/>
       <w:bookmarkEnd w:id="0"/>
     </w:p>

</xml_diff>